<commit_message>
somehow main was deleted - this is the restoration
</commit_message>
<xml_diff>
--- a/hw1_xxxxxxxxxxxx_308339860.docx
+++ b/hw1_xxxxxxxxxxxx_308339860.docx
@@ -12,7 +12,6 @@
           <w:szCs w:val="36"/>
         </w:rPr>
       </w:pPr>
-      <w:proofErr w:type="gramStart"/>
       <w:r>
         <w:rPr>
           <w:rFonts w:ascii="Arial" w:hAnsi="Arial" w:cs="Arial"/>
@@ -21,7 +20,6 @@
         </w:rPr>
         <w:t>Home Work</w:t>
       </w:r>
-      <w:proofErr w:type="gramEnd"/>
       <w:r>
         <w:rPr>
           <w:rFonts w:ascii="Arial" w:hAnsi="Arial" w:cs="Arial"/>
@@ -47,7 +45,7 @@
           <w:sz w:val="36"/>
           <w:szCs w:val="36"/>
         </w:rPr>
-        <w:t xml:space="preserve">Along Zeltser - </w:t>
+        <w:t xml:space="preserve">Alon Zeltser - </w:t>
       </w:r>
     </w:p>
     <w:p>
@@ -123,6 +121,7 @@
       <w:r>
         <w:rPr>
           <w:rFonts w:ascii="Arial" w:hAnsi="Arial" w:cs="Arial"/>
+          <w:noProof/>
           <w:sz w:val="22"/>
           <w:szCs w:val="22"/>
         </w:rPr>
@@ -204,11 +203,6 @@
     </w:p>
     <w:p>
       <w:pPr>
-        <w:pStyle w:val="ListParagraph"/>
-        <w:numPr>
-          <w:ilvl w:val="1"/>
-          <w:numId w:val="22"/>
-        </w:numPr>
         <w:bidi w:val="0"/>
         <w:jc w:val="both"/>
         <w:rPr>
@@ -217,20 +211,10 @@
           <w:szCs w:val="22"/>
         </w:rPr>
       </w:pPr>
-    </w:p>
-    <w:p>
-      <w:pPr>
-        <w:bidi w:val="0"/>
-        <w:jc w:val="both"/>
+      <w:r>
         <w:rPr>
           <w:rFonts w:ascii="Arial" w:hAnsi="Arial" w:cs="Arial"/>
-          <w:sz w:val="22"/>
-          <w:szCs w:val="22"/>
-        </w:rPr>
-      </w:pPr>
-      <w:r>
-        <w:rPr>
-          <w:rFonts w:ascii="Arial" w:hAnsi="Arial" w:cs="Arial"/>
+          <w:noProof/>
           <w:sz w:val="22"/>
           <w:szCs w:val="22"/>
         </w:rPr>
@@ -275,7 +259,7 @@
       <w:pPr>
         <w:pStyle w:val="ListParagraph"/>
         <w:numPr>
-          <w:ilvl w:val="1"/>
+          <w:ilvl w:val="0"/>
           <w:numId w:val="22"/>
         </w:numPr>
         <w:bidi w:val="0"/>
@@ -292,73 +276,7 @@
           <w:sz w:val="22"/>
           <w:szCs w:val="22"/>
         </w:rPr>
-        <w:t xml:space="preserve">We followed a basic CNN structure. </w:t>
-      </w:r>
-      <w:proofErr w:type="spellStart"/>
-      <w:r>
-        <w:rPr>
-          <w:rFonts w:asciiTheme="majorHAnsi" w:hAnsiTheme="majorHAnsi" w:cs="Arial"/>
-          <w:sz w:val="22"/>
-          <w:szCs w:val="22"/>
-        </w:rPr>
-        <w:t>ReLU</w:t>
-      </w:r>
-      <w:proofErr w:type="spellEnd"/>
-      <w:r>
-        <w:rPr>
-          <w:rFonts w:asciiTheme="majorHAnsi" w:hAnsiTheme="majorHAnsi" w:cs="Arial"/>
-          <w:sz w:val="22"/>
-          <w:szCs w:val="22"/>
-        </w:rPr>
-        <w:t xml:space="preserve"> was used as the activation function to introduce non-linearity and </w:t>
-      </w:r>
-      <w:r>
-        <w:rPr>
-          <w:rFonts w:asciiTheme="majorHAnsi" w:hAnsiTheme="majorHAnsi" w:cs="Arial"/>
-          <w:sz w:val="22"/>
-          <w:szCs w:val="22"/>
-        </w:rPr>
-        <w:t>minimize</w:t>
-      </w:r>
-      <w:r>
-        <w:rPr>
-          <w:rFonts w:asciiTheme="majorHAnsi" w:hAnsiTheme="majorHAnsi" w:cs="Arial"/>
-          <w:sz w:val="22"/>
-          <w:szCs w:val="22"/>
-        </w:rPr>
-        <w:t xml:space="preserve"> vanishing gradients</w:t>
-      </w:r>
-      <w:r>
-        <w:rPr>
-          <w:rFonts w:asciiTheme="majorHAnsi" w:hAnsiTheme="majorHAnsi" w:cs="Arial"/>
-          <w:sz w:val="22"/>
-          <w:szCs w:val="22"/>
-        </w:rPr>
-        <w:t xml:space="preserve"> phenomena</w:t>
-      </w:r>
-      <w:r>
-        <w:rPr>
-          <w:rFonts w:asciiTheme="majorHAnsi" w:hAnsiTheme="majorHAnsi" w:cs="Arial"/>
-          <w:sz w:val="22"/>
-          <w:szCs w:val="22"/>
-        </w:rPr>
-        <w:t xml:space="preserve">, while </w:t>
-      </w:r>
-      <w:r>
-        <w:rPr>
-          <w:rFonts w:asciiTheme="majorHAnsi" w:hAnsiTheme="majorHAnsi" w:cs="Arial"/>
-          <w:sz w:val="22"/>
-          <w:szCs w:val="22"/>
-        </w:rPr>
-        <w:t>SoftMax</w:t>
-      </w:r>
-      <w:r>
-        <w:rPr>
-          <w:rFonts w:asciiTheme="majorHAnsi" w:hAnsiTheme="majorHAnsi" w:cs="Arial"/>
-          <w:sz w:val="22"/>
-          <w:szCs w:val="22"/>
-        </w:rPr>
-        <w:t xml:space="preserve"> was applied at the output layer for probabilistic multi-class predictions</w:t>
+        <w:t>We followed a basic CNN structure. ReLU was used as the activation function to introduce non-linearity and minimize vanishing gradients phenomena, while SoftMax was applied at the output layer for probabilistic multi-class predictions</w:t>
       </w:r>
       <w:r>
         <w:rPr>
@@ -375,23 +293,7 @@
           <w:sz w:val="22"/>
           <w:szCs w:val="22"/>
         </w:rPr>
-        <w:t xml:space="preserve">. A mini-batch size of 264 provided a balance between computational efficiency and convergence stability. We chose a learning rate of 0.001 for steady </w:t>
-      </w:r>
-      <w:r>
-        <w:rPr>
-          <w:rFonts w:asciiTheme="majorHAnsi" w:hAnsiTheme="majorHAnsi" w:cs="Arial"/>
-          <w:sz w:val="22"/>
-          <w:szCs w:val="22"/>
-        </w:rPr>
-        <w:t>training and</w:t>
-      </w:r>
-      <w:r>
-        <w:rPr>
-          <w:rFonts w:asciiTheme="majorHAnsi" w:hAnsiTheme="majorHAnsi" w:cs="Arial"/>
-          <w:sz w:val="22"/>
-          <w:szCs w:val="22"/>
-        </w:rPr>
-        <w:t xml:space="preserve"> ran for 20 epochs to ensure sufficient learning without overfitting. Adam Optimizer was selected for its adaptive learning capability. </w:t>
+        <w:t xml:space="preserve">. A mini-batch size of 264 provided a balance between computational efficiency and convergence stability. We chose a learning rate of 0.001 for steady training and ran for 20 epochs to ensure sufficient learning without overfitting. Adam Optimizer was selected for its adaptive learning capability. </w:t>
       </w:r>
       <w:r>
         <w:rPr>
@@ -406,7 +308,7 @@
       <w:pPr>
         <w:pStyle w:val="ListParagraph"/>
         <w:numPr>
-          <w:ilvl w:val="1"/>
+          <w:ilvl w:val="0"/>
           <w:numId w:val="22"/>
         </w:numPr>
         <w:bidi w:val="0"/>
@@ -423,14 +325,110 @@
           <w:sz w:val="22"/>
           <w:szCs w:val="22"/>
         </w:rPr>
-        <w:t>Training 48,000 images (68.5%), Validation 12,000 images (17.1%), Test 10,000 images (14.2%)</w:t>
+        <w:t>Trai</w:t>
+      </w:r>
+      <w:r>
+        <w:rPr>
+          <w:rFonts w:asciiTheme="majorHAnsi" w:hAnsiTheme="majorHAnsi" w:cs="Arial"/>
+          <w:sz w:val="22"/>
+          <w:szCs w:val="22"/>
+        </w:rPr>
+        <w:t>n:</w:t>
+      </w:r>
+      <w:r>
+        <w:rPr>
+          <w:rFonts w:asciiTheme="majorHAnsi" w:hAnsiTheme="majorHAnsi" w:cs="Arial"/>
+          <w:sz w:val="22"/>
+          <w:szCs w:val="22"/>
+        </w:rPr>
+        <w:t xml:space="preserve"> 48,000 images (68.5</w:t>
+      </w:r>
+      <w:r>
+        <w:rPr>
+          <w:rFonts w:asciiTheme="majorHAnsi" w:hAnsiTheme="majorHAnsi" w:cs="Arial"/>
+          <w:sz w:val="22"/>
+          <w:szCs w:val="22"/>
+        </w:rPr>
+        <w:t>7</w:t>
+      </w:r>
+      <w:r>
+        <w:rPr>
+          <w:rFonts w:asciiTheme="majorHAnsi" w:hAnsiTheme="majorHAnsi" w:cs="Arial"/>
+          <w:sz w:val="22"/>
+          <w:szCs w:val="22"/>
+        </w:rPr>
+        <w:t>%), Validation</w:t>
+      </w:r>
+      <w:r>
+        <w:rPr>
+          <w:rFonts w:asciiTheme="majorHAnsi" w:hAnsiTheme="majorHAnsi" w:cs="Arial"/>
+          <w:sz w:val="22"/>
+          <w:szCs w:val="22"/>
+        </w:rPr>
+        <w:t>:</w:t>
+      </w:r>
+      <w:r>
+        <w:rPr>
+          <w:rFonts w:asciiTheme="majorHAnsi" w:hAnsiTheme="majorHAnsi" w:cs="Arial"/>
+          <w:sz w:val="22"/>
+          <w:szCs w:val="22"/>
+        </w:rPr>
+        <w:t xml:space="preserve"> 12,000 images (17.1</w:t>
+      </w:r>
+      <w:r>
+        <w:rPr>
+          <w:rFonts w:asciiTheme="majorHAnsi" w:hAnsiTheme="majorHAnsi" w:cs="Arial"/>
+          <w:sz w:val="22"/>
+          <w:szCs w:val="22"/>
+        </w:rPr>
+        <w:t>4</w:t>
+      </w:r>
+      <w:r>
+        <w:rPr>
+          <w:rFonts w:asciiTheme="majorHAnsi" w:hAnsiTheme="majorHAnsi" w:cs="Arial"/>
+          <w:sz w:val="22"/>
+          <w:szCs w:val="22"/>
+        </w:rPr>
+        <w:t>%), Test</w:t>
+      </w:r>
+      <w:r>
+        <w:rPr>
+          <w:rFonts w:asciiTheme="majorHAnsi" w:hAnsiTheme="majorHAnsi" w:cs="Arial"/>
+          <w:sz w:val="22"/>
+          <w:szCs w:val="22"/>
+        </w:rPr>
+        <w:t>:</w:t>
+      </w:r>
+      <w:r>
+        <w:rPr>
+          <w:rFonts w:asciiTheme="majorHAnsi" w:hAnsiTheme="majorHAnsi" w:cs="Arial"/>
+          <w:sz w:val="22"/>
+          <w:szCs w:val="22"/>
+        </w:rPr>
+        <w:t xml:space="preserve"> 10,000 images (14.2</w:t>
+      </w:r>
+      <w:r>
+        <w:rPr>
+          <w:rFonts w:asciiTheme="majorHAnsi" w:hAnsiTheme="majorHAnsi" w:cs="Arial"/>
+          <w:sz w:val="22"/>
+          <w:szCs w:val="22"/>
+        </w:rPr>
+        <w:t>8</w:t>
+      </w:r>
+      <w:r>
+        <w:rPr>
+          <w:rFonts w:asciiTheme="majorHAnsi" w:hAnsiTheme="majorHAnsi" w:cs="Arial"/>
+          <w:sz w:val="22"/>
+          <w:szCs w:val="22"/>
+        </w:rPr>
+        <w:t>%)</w:t>
       </w:r>
     </w:p>
     <w:p>
       <w:pPr>
         <w:pStyle w:val="ListParagraph"/>
         <w:numPr>
-          <w:ilvl w:val="1"/>
+          <w:ilvl w:val="0"/>
           <w:numId w:val="22"/>
         </w:numPr>
         <w:bidi w:val="0"/>
@@ -669,25 +667,7 @@
         <w:rPr>
           <w:rFonts w:asciiTheme="minorHAnsi" w:hAnsiTheme="minorHAnsi" w:cstheme="minorHAnsi"/>
         </w:rPr>
-        <w:t xml:space="preserve">Figure </w:t>
-      </w:r>
-      <w:r>
-        <w:rPr>
-          <w:rFonts w:asciiTheme="minorHAnsi" w:hAnsiTheme="minorHAnsi" w:cstheme="minorHAnsi"/>
-        </w:rPr>
-        <w:t>2</w:t>
-      </w:r>
-      <w:r>
-        <w:rPr>
-          <w:rFonts w:asciiTheme="minorHAnsi" w:hAnsiTheme="minorHAnsi" w:cstheme="minorHAnsi"/>
-        </w:rPr>
-        <w:t xml:space="preserve"> – </w:t>
-      </w:r>
-      <w:r>
-        <w:rPr>
-          <w:rFonts w:asciiTheme="minorHAnsi" w:hAnsiTheme="minorHAnsi" w:cstheme="minorHAnsi"/>
-        </w:rPr>
-        <w:t>Test Set Confusion Matrix</w:t>
+        <w:t>Figure 2 – Test Set Confusion Matrix</w:t>
       </w:r>
     </w:p>
     <w:p>
@@ -708,7 +688,7 @@
           <w:szCs w:val="22"/>
         </w:rPr>
         <w:drawing>
-          <wp:inline distT="0" distB="0" distL="0" distR="0" wp14:anchorId="6941D523" wp14:editId="5FA9A256">
+          <wp:inline distT="0" distB="0" distL="0" distR="0" wp14:anchorId="6941D523" wp14:editId="192E763E">
             <wp:extent cx="3180688" cy="1986858"/>
             <wp:effectExtent l="0" t="0" r="1270" b="0"/>
             <wp:docPr id="1700723102" name="Picture 3"/>
@@ -768,40 +748,913 @@
         <w:rPr>
           <w:rFonts w:asciiTheme="minorHAnsi" w:hAnsiTheme="minorHAnsi" w:cstheme="minorHAnsi"/>
         </w:rPr>
-        <w:t xml:space="preserve">Figure </w:t>
+        <w:t>Figure 3 – Test Set F1 Score for each category + Macro (Average) Value</w:t>
       </w:r>
       <w:r>
         <w:rPr>
           <w:rFonts w:asciiTheme="minorHAnsi" w:hAnsiTheme="minorHAnsi" w:cstheme="minorHAnsi"/>
         </w:rPr>
-        <w:t>3</w:t>
+        <w:br/>
       </w:r>
       <w:r>
         <w:rPr>
           <w:rFonts w:asciiTheme="minorHAnsi" w:hAnsiTheme="minorHAnsi" w:cstheme="minorHAnsi"/>
         </w:rPr>
-        <w:t xml:space="preserve"> – Test Set </w:t>
+        <w:br/>
       </w:r>
       <w:r>
         <w:rPr>
           <w:rFonts w:asciiTheme="minorHAnsi" w:hAnsiTheme="minorHAnsi" w:cstheme="minorHAnsi"/>
         </w:rPr>
-        <w:t>F1 Score for each category + Macro (Average) Value</w:t>
+        <w:br/>
       </w:r>
     </w:p>
     <w:p>
       <w:pPr>
+        <w:jc w:val="center"/>
+        <w:rPr>
+          <w:rFonts w:asciiTheme="minorHAnsi" w:hAnsiTheme="minorHAnsi" w:cstheme="minorHAnsi"/>
+        </w:rPr>
+      </w:pPr>
+      <w:r>
+        <w:rPr>
+          <w:rFonts w:asciiTheme="minorHAnsi" w:hAnsiTheme="minorHAnsi" w:cstheme="minorHAnsi"/>
+        </w:rPr>
+        <w:br/>
+      </w:r>
+    </w:p>
+    <w:p>
+      <w:pPr>
+        <w:jc w:val="center"/>
+        <w:rPr>
+          <w:rFonts w:asciiTheme="minorHAnsi" w:hAnsiTheme="minorHAnsi" w:cstheme="minorHAnsi"/>
+        </w:rPr>
+      </w:pPr>
+    </w:p>
+    <w:p>
+      <w:pPr>
+        <w:jc w:val="center"/>
+        <w:rPr>
+          <w:rFonts w:asciiTheme="minorHAnsi" w:hAnsiTheme="minorHAnsi" w:cstheme="minorHAnsi"/>
+        </w:rPr>
+      </w:pPr>
+    </w:p>
+    <w:p>
+      <w:pPr>
+        <w:jc w:val="center"/>
+        <w:rPr>
+          <w:rFonts w:asciiTheme="minorHAnsi" w:hAnsiTheme="minorHAnsi" w:cstheme="minorHAnsi"/>
+        </w:rPr>
+      </w:pPr>
+    </w:p>
+    <w:p>
+      <w:pPr>
+        <w:jc w:val="center"/>
+        <w:rPr>
+          <w:rFonts w:asciiTheme="minorHAnsi" w:hAnsiTheme="minorHAnsi" w:cstheme="minorHAnsi"/>
+        </w:rPr>
+      </w:pPr>
+    </w:p>
+    <w:p>
+      <w:pPr>
+        <w:bidi w:val="0"/>
+        <w:jc w:val="both"/>
+        <w:rPr>
+          <w:rFonts w:ascii="Arial" w:hAnsi="Arial" w:cs="Arial"/>
+          <w:b/>
+          <w:bCs/>
+          <w:sz w:val="22"/>
+          <w:szCs w:val="22"/>
+          <w:u w:val="single"/>
+          <w:rtl/>
+        </w:rPr>
+      </w:pPr>
+      <w:r>
+        <w:rPr>
+          <w:rFonts w:ascii="Arial" w:hAnsi="Arial" w:cs="Arial"/>
+          <w:b/>
+          <w:bCs/>
+          <w:sz w:val="22"/>
+          <w:szCs w:val="22"/>
+          <w:u w:val="single"/>
+        </w:rPr>
+        <w:t xml:space="preserve">Question </w:t>
+      </w:r>
+      <w:r>
+        <w:rPr>
+          <w:rFonts w:ascii="Arial" w:hAnsi="Arial" w:cs="Arial" w:hint="cs"/>
+          <w:b/>
+          <w:bCs/>
+          <w:sz w:val="22"/>
+          <w:szCs w:val="22"/>
+          <w:u w:val="single"/>
+          <w:rtl/>
+        </w:rPr>
+        <w:t>2</w:t>
+      </w:r>
+    </w:p>
+    <w:p>
+      <w:pPr>
+        <w:bidi w:val="0"/>
+        <w:jc w:val="both"/>
+        <w:rPr>
+          <w:rFonts w:ascii="Arial" w:hAnsi="Arial" w:cs="Arial"/>
+          <w:sz w:val="22"/>
+          <w:szCs w:val="22"/>
+          <w:rtl/>
+        </w:rPr>
+      </w:pPr>
+      <w:r>
+        <w:rPr>
+          <w:rFonts w:ascii="Arial" w:hAnsi="Arial" w:cs="Arial"/>
+          <w:sz w:val="22"/>
+          <w:szCs w:val="22"/>
+        </w:rPr>
+        <w:drawing>
+          <wp:inline distT="0" distB="0" distL="0" distR="0" wp14:anchorId="34C50EE3" wp14:editId="4FF938D1">
+            <wp:extent cx="6120765" cy="953135"/>
+            <wp:effectExtent l="0" t="0" r="0" b="0"/>
+            <wp:docPr id="2022696068" name="Picture 1"/>
+            <wp:cNvGraphicFramePr>
+              <a:graphicFrameLocks xmlns:a="http://schemas.openxmlformats.org/drawingml/2006/main" noChangeAspect="1"/>
+            </wp:cNvGraphicFramePr>
+            <a:graphic xmlns:a="http://schemas.openxmlformats.org/drawingml/2006/main">
+              <a:graphicData uri="http://schemas.openxmlformats.org/drawingml/2006/picture">
+                <pic:pic xmlns:pic="http://schemas.openxmlformats.org/drawingml/2006/picture">
+                  <pic:nvPicPr>
+                    <pic:cNvPr id="2022696068" name=""/>
+                    <pic:cNvPicPr/>
+                  </pic:nvPicPr>
+                  <pic:blipFill>
+                    <a:blip r:embed="rId13"/>
+                    <a:stretch>
+                      <a:fillRect/>
+                    </a:stretch>
+                  </pic:blipFill>
+                  <pic:spPr>
+                    <a:xfrm>
+                      <a:off x="0" y="0"/>
+                      <a:ext cx="6120765" cy="953135"/>
+                    </a:xfrm>
+                    <a:prstGeom prst="rect">
+                      <a:avLst/>
+                    </a:prstGeom>
+                  </pic:spPr>
+                </pic:pic>
+              </a:graphicData>
+            </a:graphic>
+          </wp:inline>
+        </w:drawing>
+      </w:r>
+    </w:p>
+    <w:p>
+      <w:pPr>
+        <w:bidi w:val="0"/>
+        <w:jc w:val="both"/>
+        <w:rPr>
+          <w:rFonts w:ascii="Arial" w:hAnsi="Arial" w:cs="Arial"/>
+          <w:b/>
+          <w:bCs/>
+          <w:sz w:val="22"/>
+          <w:szCs w:val="22"/>
+          <w:rtl/>
+        </w:rPr>
+      </w:pPr>
+      <w:r>
+        <w:rPr>
+          <w:rFonts w:ascii="Arial" w:hAnsi="Arial" w:cs="Arial"/>
+          <w:b/>
+          <w:bCs/>
+          <w:sz w:val="22"/>
+          <w:szCs w:val="22"/>
+        </w:rPr>
+        <w:t>Answer</w:t>
+      </w:r>
+    </w:p>
+    <w:p>
+      <w:pPr>
+        <w:pStyle w:val="ListParagraph"/>
+        <w:numPr>
+          <w:ilvl w:val="0"/>
+          <w:numId w:val="25"/>
+        </w:numPr>
+        <w:bidi w:val="0"/>
+        <w:jc w:val="both"/>
+        <w:rPr>
+          <w:rFonts w:asciiTheme="majorHAnsi" w:hAnsiTheme="majorHAnsi" w:cs="Arial"/>
+          <w:sz w:val="22"/>
+          <w:szCs w:val="22"/>
+        </w:rPr>
+      </w:pPr>
+      <w:r>
+        <w:rPr>
+          <w:rFonts w:asciiTheme="majorHAnsi" w:hAnsiTheme="majorHAnsi" w:cs="Arial"/>
+          <w:sz w:val="22"/>
+          <w:szCs w:val="22"/>
+        </w:rPr>
+        <w:t>We changed the split to be</w:t>
+      </w:r>
+      <w:r>
+        <w:rPr>
+          <w:rFonts w:asciiTheme="majorHAnsi" w:hAnsiTheme="majorHAnsi" w:cs="Arial"/>
+          <w:sz w:val="22"/>
+          <w:szCs w:val="22"/>
+        </w:rPr>
+        <w:t xml:space="preserve"> -</w:t>
+      </w:r>
+      <w:r>
+        <w:rPr>
+          <w:rFonts w:asciiTheme="majorHAnsi" w:hAnsiTheme="majorHAnsi" w:cs="Arial"/>
+          <w:sz w:val="22"/>
+          <w:szCs w:val="22"/>
+        </w:rPr>
+        <w:t xml:space="preserve"> </w:t>
+      </w:r>
+      <w:r>
+        <w:rPr>
+          <w:rFonts w:asciiTheme="majorHAnsi" w:hAnsiTheme="majorHAnsi" w:cs="Arial"/>
+          <w:sz w:val="22"/>
+          <w:szCs w:val="22"/>
+        </w:rPr>
+        <w:t>Trai</w:t>
+      </w:r>
+      <w:r>
+        <w:rPr>
+          <w:rFonts w:asciiTheme="majorHAnsi" w:hAnsiTheme="majorHAnsi" w:cs="Arial"/>
+          <w:sz w:val="22"/>
+          <w:szCs w:val="22"/>
+        </w:rPr>
+        <w:t>n</w:t>
+      </w:r>
+      <w:r>
+        <w:rPr>
+          <w:rFonts w:asciiTheme="majorHAnsi" w:hAnsiTheme="majorHAnsi" w:cs="Arial"/>
+          <w:sz w:val="22"/>
+          <w:szCs w:val="22"/>
+        </w:rPr>
+        <w:t xml:space="preserve"> </w:t>
+      </w:r>
+      <w:r>
+        <w:rPr>
+          <w:rFonts w:asciiTheme="majorHAnsi" w:hAnsiTheme="majorHAnsi" w:cs="Arial"/>
+          <w:sz w:val="22"/>
+          <w:szCs w:val="22"/>
+        </w:rPr>
+        <w:t>120</w:t>
+      </w:r>
+      <w:r>
+        <w:rPr>
+          <w:rFonts w:asciiTheme="majorHAnsi" w:hAnsiTheme="majorHAnsi" w:cs="Arial"/>
+          <w:sz w:val="22"/>
+          <w:szCs w:val="22"/>
+        </w:rPr>
+        <w:t xml:space="preserve"> images (</w:t>
+      </w:r>
+      <w:r>
+        <w:rPr>
+          <w:rFonts w:asciiTheme="majorHAnsi" w:hAnsiTheme="majorHAnsi" w:cs="Arial"/>
+          <w:sz w:val="22"/>
+          <w:szCs w:val="22"/>
+        </w:rPr>
+        <w:t>0.17 %</w:t>
+      </w:r>
+      <w:r>
+        <w:rPr>
+          <w:rFonts w:asciiTheme="majorHAnsi" w:hAnsiTheme="majorHAnsi" w:cs="Arial"/>
+          <w:sz w:val="22"/>
+          <w:szCs w:val="22"/>
+        </w:rPr>
+        <w:t xml:space="preserve">), Validation </w:t>
+      </w:r>
+      <w:r>
+        <w:rPr>
+          <w:rFonts w:asciiTheme="majorHAnsi" w:hAnsiTheme="majorHAnsi" w:cs="Arial"/>
+          <w:sz w:val="22"/>
+          <w:szCs w:val="22"/>
+        </w:rPr>
+        <w:t>59880</w:t>
+      </w:r>
+      <w:r>
+        <w:rPr>
+          <w:rFonts w:asciiTheme="majorHAnsi" w:hAnsiTheme="majorHAnsi" w:cs="Arial"/>
+          <w:sz w:val="22"/>
+          <w:szCs w:val="22"/>
+        </w:rPr>
+        <w:t xml:space="preserve"> images (</w:t>
+      </w:r>
+      <w:r>
+        <w:rPr>
+          <w:rFonts w:asciiTheme="majorHAnsi" w:hAnsiTheme="majorHAnsi" w:cs="Arial"/>
+          <w:sz w:val="22"/>
+          <w:szCs w:val="22"/>
+        </w:rPr>
+        <w:t>85.54%</w:t>
+      </w:r>
+      <w:r>
+        <w:rPr>
+          <w:rFonts w:asciiTheme="majorHAnsi" w:hAnsiTheme="majorHAnsi" w:cs="Arial"/>
+          <w:sz w:val="22"/>
+          <w:szCs w:val="22"/>
+        </w:rPr>
+        <w:t>), Test 10,000 images (14.2</w:t>
+      </w:r>
+      <w:r>
+        <w:rPr>
+          <w:rFonts w:asciiTheme="majorHAnsi" w:hAnsiTheme="majorHAnsi" w:cs="Arial"/>
+          <w:sz w:val="22"/>
+          <w:szCs w:val="22"/>
+        </w:rPr>
+        <w:t>8</w:t>
+      </w:r>
+      <w:r>
+        <w:rPr>
+          <w:rFonts w:asciiTheme="majorHAnsi" w:hAnsiTheme="majorHAnsi" w:cs="Arial"/>
+          <w:sz w:val="22"/>
+          <w:szCs w:val="22"/>
+        </w:rPr>
+        <w:t>%)</w:t>
+      </w:r>
+    </w:p>
+    <w:p>
+      <w:pPr>
+        <w:pStyle w:val="ListParagraph"/>
+        <w:numPr>
+          <w:ilvl w:val="0"/>
+          <w:numId w:val="25"/>
+        </w:numPr>
+        <w:bidi w:val="0"/>
+        <w:jc w:val="both"/>
+        <w:rPr>
+          <w:rFonts w:asciiTheme="majorHAnsi" w:hAnsiTheme="majorHAnsi" w:cs="Arial"/>
+          <w:sz w:val="22"/>
+          <w:szCs w:val="22"/>
+        </w:rPr>
+      </w:pPr>
+      <w:r>
+        <w:rPr>
+          <w:rFonts w:asciiTheme="majorHAnsi" w:hAnsiTheme="majorHAnsi" w:cs="Arial"/>
+          <w:sz w:val="22"/>
+          <w:szCs w:val="22"/>
+        </w:rPr>
+        <w:t xml:space="preserve">We used StratifiedShuddleSplit to make sure that </w:t>
+      </w:r>
+      <w:r>
+        <w:rPr>
+          <w:rFonts w:asciiTheme="majorHAnsi" w:hAnsiTheme="majorHAnsi" w:cs="Arial"/>
+          <w:sz w:val="22"/>
+          <w:szCs w:val="22"/>
+        </w:rPr>
+        <w:t>the</w:t>
+      </w:r>
+      <w:r>
+        <w:rPr>
+          <w:rFonts w:asciiTheme="majorHAnsi" w:hAnsiTheme="majorHAnsi" w:cs="Arial"/>
+          <w:sz w:val="22"/>
+          <w:szCs w:val="22"/>
+        </w:rPr>
+        <w:t xml:space="preserve"> data is balanced:</w:t>
+      </w:r>
+    </w:p>
+    <w:p>
+      <w:pPr>
+        <w:bidi w:val="0"/>
+        <w:jc w:val="both"/>
+        <w:rPr>
+          <w:rFonts w:asciiTheme="majorHAnsi" w:hAnsiTheme="majorHAnsi" w:cs="Arial"/>
+          <w:sz w:val="22"/>
+          <w:szCs w:val="22"/>
+        </w:rPr>
+      </w:pPr>
+    </w:p>
+    <w:p>
+      <w:pPr>
         <w:bidi w:val="0"/>
         <w:jc w:val="center"/>
         <w:rPr>
           <w:rFonts w:ascii="Arial" w:hAnsi="Arial" w:cs="Arial"/>
+          <w:b/>
+          <w:bCs/>
+          <w:sz w:val="22"/>
+          <w:szCs w:val="22"/>
+        </w:rPr>
+      </w:pPr>
+      <w:r>
+        <w:rPr>
+          <w:rFonts w:ascii="Arial" w:hAnsi="Arial" w:cs="Arial"/>
+          <w:b/>
+          <w:bCs/>
+          <w:sz w:val="22"/>
+          <w:szCs w:val="22"/>
+        </w:rPr>
+        <w:drawing>
+          <wp:inline distT="0" distB="0" distL="0" distR="0" wp14:anchorId="2850656E" wp14:editId="219B3610">
+            <wp:extent cx="3584575" cy="1792474"/>
+            <wp:effectExtent l="0" t="0" r="0" b="0"/>
+            <wp:docPr id="5" name="Picture 4">
+              <a:extLst xmlns:a="http://schemas.openxmlformats.org/drawingml/2006/main">
+                <a:ext uri="{FF2B5EF4-FFF2-40B4-BE49-F238E27FC236}">
+                  <a16:creationId xmlns:a16="http://schemas.microsoft.com/office/drawing/2014/main" id="{8ACD0F1D-337E-EE57-72D7-7026B2A2773E}"/>
+                </a:ext>
+              </a:extLst>
+            </wp:docPr>
+            <wp:cNvGraphicFramePr>
+              <a:graphicFrameLocks xmlns:a="http://schemas.openxmlformats.org/drawingml/2006/main" noChangeAspect="1"/>
+            </wp:cNvGraphicFramePr>
+            <a:graphic xmlns:a="http://schemas.openxmlformats.org/drawingml/2006/main">
+              <a:graphicData uri="http://schemas.openxmlformats.org/drawingml/2006/picture">
+                <pic:pic xmlns:pic="http://schemas.openxmlformats.org/drawingml/2006/picture">
+                  <pic:nvPicPr>
+                    <pic:cNvPr id="5" name="Picture 4">
+                      <a:extLst>
+                        <a:ext uri="{FF2B5EF4-FFF2-40B4-BE49-F238E27FC236}">
+                          <a16:creationId xmlns:a16="http://schemas.microsoft.com/office/drawing/2014/main" id="{8ACD0F1D-337E-EE57-72D7-7026B2A2773E}"/>
+                        </a:ext>
+                      </a:extLst>
+                    </pic:cNvPr>
+                    <pic:cNvPicPr>
+                      <a:picLocks noChangeAspect="1"/>
+                    </pic:cNvPicPr>
+                  </pic:nvPicPr>
+                  <pic:blipFill>
+                    <a:blip r:embed="rId14"/>
+                    <a:stretch>
+                      <a:fillRect/>
+                    </a:stretch>
+                  </pic:blipFill>
+                  <pic:spPr>
+                    <a:xfrm>
+                      <a:off x="0" y="0"/>
+                      <a:ext cx="3610366" cy="1805371"/>
+                    </a:xfrm>
+                    <a:prstGeom prst="rect">
+                      <a:avLst/>
+                    </a:prstGeom>
+                  </pic:spPr>
+                </pic:pic>
+              </a:graphicData>
+            </a:graphic>
+          </wp:inline>
+        </w:drawing>
+      </w:r>
+    </w:p>
+    <w:p>
+      <w:pPr>
+        <w:jc w:val="center"/>
+        <w:rPr>
+          <w:rFonts w:asciiTheme="minorHAnsi" w:hAnsiTheme="minorHAnsi" w:cstheme="minorHAnsi"/>
+        </w:rPr>
+      </w:pPr>
+      <w:r>
+        <w:rPr>
+          <w:rFonts w:asciiTheme="minorHAnsi" w:hAnsiTheme="minorHAnsi" w:cstheme="minorHAnsi"/>
+        </w:rPr>
+        <w:t xml:space="preserve">Figure </w:t>
+      </w:r>
+      <w:r>
+        <w:rPr>
+          <w:rFonts w:asciiTheme="minorHAnsi" w:hAnsiTheme="minorHAnsi" w:cstheme="minorHAnsi"/>
+        </w:rPr>
+        <w:t>4</w:t>
+      </w:r>
+      <w:r>
+        <w:rPr>
+          <w:rFonts w:asciiTheme="minorHAnsi" w:hAnsiTheme="minorHAnsi" w:cstheme="minorHAnsi"/>
+        </w:rPr>
+        <w:t xml:space="preserve"> – </w:t>
+      </w:r>
+      <w:r>
+        <w:rPr>
+          <w:rFonts w:asciiTheme="minorHAnsi" w:hAnsiTheme="minorHAnsi" w:cstheme="minorHAnsi"/>
+        </w:rPr>
+        <w:t>Train Set Class Distribution</w:t>
+      </w:r>
+      <w:r>
+        <w:rPr>
+          <w:rFonts w:asciiTheme="minorHAnsi" w:hAnsiTheme="minorHAnsi" w:cstheme="minorHAnsi"/>
+        </w:rPr>
+        <w:br/>
+      </w:r>
+      <w:r>
+        <w:rPr>
+          <w:rFonts w:asciiTheme="minorHAnsi" w:hAnsiTheme="minorHAnsi" w:cstheme="minorHAnsi"/>
+        </w:rPr>
+        <w:br/>
+      </w:r>
+      <w:r>
+        <w:rPr>
+          <w:rFonts w:asciiTheme="minorHAnsi" w:hAnsiTheme="minorHAnsi" w:cstheme="minorHAnsi"/>
+        </w:rPr>
+        <w:drawing>
+          <wp:inline distT="0" distB="0" distL="0" distR="0" wp14:anchorId="47178AAD" wp14:editId="33D6B9CC">
+            <wp:extent cx="3799840" cy="1900117"/>
+            <wp:effectExtent l="0" t="0" r="0" b="5080"/>
+            <wp:docPr id="6" name="Picture 5" descr="A graph of a number of blue bars&#10;&#10;AI-generated content may be incorrect.">
+              <a:extLst xmlns:a="http://schemas.openxmlformats.org/drawingml/2006/main">
+                <a:ext uri="{FF2B5EF4-FFF2-40B4-BE49-F238E27FC236}">
+                  <a16:creationId xmlns:a16="http://schemas.microsoft.com/office/drawing/2014/main" id="{BCDD23CE-66BD-7FB2-6E11-FF968A2195F9}"/>
+                </a:ext>
+              </a:extLst>
+            </wp:docPr>
+            <wp:cNvGraphicFramePr>
+              <a:graphicFrameLocks xmlns:a="http://schemas.openxmlformats.org/drawingml/2006/main" noChangeAspect="1"/>
+            </wp:cNvGraphicFramePr>
+            <a:graphic xmlns:a="http://schemas.openxmlformats.org/drawingml/2006/main">
+              <a:graphicData uri="http://schemas.openxmlformats.org/drawingml/2006/picture">
+                <pic:pic xmlns:pic="http://schemas.openxmlformats.org/drawingml/2006/picture">
+                  <pic:nvPicPr>
+                    <pic:cNvPr id="6" name="Picture 5" descr="A graph of a number of blue bars&#10;&#10;AI-generated content may be incorrect.">
+                      <a:extLst>
+                        <a:ext uri="{FF2B5EF4-FFF2-40B4-BE49-F238E27FC236}">
+                          <a16:creationId xmlns:a16="http://schemas.microsoft.com/office/drawing/2014/main" id="{BCDD23CE-66BD-7FB2-6E11-FF968A2195F9}"/>
+                        </a:ext>
+                      </a:extLst>
+                    </pic:cNvPr>
+                    <pic:cNvPicPr>
+                      <a:picLocks noChangeAspect="1"/>
+                    </pic:cNvPicPr>
+                  </pic:nvPicPr>
+                  <pic:blipFill>
+                    <a:blip r:embed="rId15"/>
+                    <a:stretch>
+                      <a:fillRect/>
+                    </a:stretch>
+                  </pic:blipFill>
+                  <pic:spPr>
+                    <a:xfrm>
+                      <a:off x="0" y="0"/>
+                      <a:ext cx="3824222" cy="1912309"/>
+                    </a:xfrm>
+                    <a:prstGeom prst="rect">
+                      <a:avLst/>
+                    </a:prstGeom>
+                  </pic:spPr>
+                </pic:pic>
+              </a:graphicData>
+            </a:graphic>
+          </wp:inline>
+        </w:drawing>
+      </w:r>
+    </w:p>
+    <w:p>
+      <w:pPr>
+        <w:bidi w:val="0"/>
+        <w:jc w:val="center"/>
+        <w:rPr>
+          <w:rFonts w:asciiTheme="minorHAnsi" w:hAnsiTheme="minorHAnsi" w:cstheme="minorHAnsi"/>
+        </w:rPr>
+      </w:pPr>
+      <w:r>
+        <w:rPr>
+          <w:rFonts w:asciiTheme="minorHAnsi" w:hAnsiTheme="minorHAnsi" w:cstheme="minorHAnsi"/>
+        </w:rPr>
+        <w:t xml:space="preserve">Figure </w:t>
+      </w:r>
+      <w:r>
+        <w:rPr>
+          <w:rFonts w:asciiTheme="minorHAnsi" w:hAnsiTheme="minorHAnsi" w:cstheme="minorHAnsi"/>
+        </w:rPr>
+        <w:t>5</w:t>
+      </w:r>
+      <w:r>
+        <w:rPr>
+          <w:rFonts w:asciiTheme="minorHAnsi" w:hAnsiTheme="minorHAnsi" w:cstheme="minorHAnsi"/>
+        </w:rPr>
+        <w:t xml:space="preserve"> – </w:t>
+      </w:r>
+      <w:r>
+        <w:rPr>
+          <w:rFonts w:asciiTheme="minorHAnsi" w:hAnsiTheme="minorHAnsi" w:cstheme="minorHAnsi"/>
+        </w:rPr>
+        <w:t>Validation</w:t>
+      </w:r>
+      <w:r>
+        <w:rPr>
+          <w:rFonts w:asciiTheme="minorHAnsi" w:hAnsiTheme="minorHAnsi" w:cstheme="minorHAnsi"/>
+        </w:rPr>
+        <w:t xml:space="preserve"> Set Class Distribution</w:t>
+      </w:r>
+    </w:p>
+    <w:p>
+      <w:pPr>
+        <w:bidi w:val="0"/>
+        <w:jc w:val="center"/>
+        <w:rPr>
+          <w:rFonts w:ascii="Arial" w:hAnsi="Arial" w:cs="Arial"/>
+          <w:sz w:val="22"/>
+          <w:szCs w:val="22"/>
+        </w:rPr>
+      </w:pPr>
+      <w:r>
+        <w:rPr>
+          <w:rFonts w:ascii="Arial" w:hAnsi="Arial" w:cs="Arial"/>
+          <w:sz w:val="22"/>
+          <w:szCs w:val="22"/>
+        </w:rPr>
+        <w:drawing>
+          <wp:inline distT="0" distB="0" distL="0" distR="0" wp14:anchorId="3875C3BB" wp14:editId="3D56DF02">
+            <wp:extent cx="3695316" cy="1847850"/>
+            <wp:effectExtent l="0" t="0" r="635" b="0"/>
+            <wp:docPr id="1963972978" name="Picture 4" descr="A bar graph with numbers and text&#10;&#10;AI-generated content may be incorrect.">
+              <a:extLst xmlns:a="http://schemas.openxmlformats.org/drawingml/2006/main">
+                <a:ext uri="{FF2B5EF4-FFF2-40B4-BE49-F238E27FC236}">
+                  <a16:creationId xmlns:a16="http://schemas.microsoft.com/office/drawing/2014/main" id="{A31A28AE-9097-3C7A-1BB3-C2454160DF85}"/>
+                </a:ext>
+              </a:extLst>
+            </wp:docPr>
+            <wp:cNvGraphicFramePr>
+              <a:graphicFrameLocks xmlns:a="http://schemas.openxmlformats.org/drawingml/2006/main" noChangeAspect="1"/>
+            </wp:cNvGraphicFramePr>
+            <a:graphic xmlns:a="http://schemas.openxmlformats.org/drawingml/2006/main">
+              <a:graphicData uri="http://schemas.openxmlformats.org/drawingml/2006/picture">
+                <pic:pic xmlns:pic="http://schemas.openxmlformats.org/drawingml/2006/picture">
+                  <pic:nvPicPr>
+                    <pic:cNvPr id="1963972978" name="Picture 4" descr="A bar graph with numbers and text&#10;&#10;AI-generated content may be incorrect.">
+                      <a:extLst>
+                        <a:ext uri="{FF2B5EF4-FFF2-40B4-BE49-F238E27FC236}">
+                          <a16:creationId xmlns:a16="http://schemas.microsoft.com/office/drawing/2014/main" id="{A31A28AE-9097-3C7A-1BB3-C2454160DF85}"/>
+                        </a:ext>
+                      </a:extLst>
+                    </pic:cNvPr>
+                    <pic:cNvPicPr>
+                      <a:picLocks noChangeAspect="1"/>
+                    </pic:cNvPicPr>
+                  </pic:nvPicPr>
+                  <pic:blipFill>
+                    <a:blip r:embed="rId16"/>
+                    <a:stretch>
+                      <a:fillRect/>
+                    </a:stretch>
+                  </pic:blipFill>
+                  <pic:spPr>
+                    <a:xfrm>
+                      <a:off x="0" y="0"/>
+                      <a:ext cx="3707475" cy="1853930"/>
+                    </a:xfrm>
+                    <a:prstGeom prst="rect">
+                      <a:avLst/>
+                    </a:prstGeom>
+                  </pic:spPr>
+                </pic:pic>
+              </a:graphicData>
+            </a:graphic>
+          </wp:inline>
+        </w:drawing>
+      </w:r>
+    </w:p>
+    <w:p>
+      <w:pPr>
+        <w:bidi w:val="0"/>
+        <w:jc w:val="center"/>
+        <w:rPr>
+          <w:rFonts w:asciiTheme="minorHAnsi" w:hAnsiTheme="minorHAnsi" w:cstheme="minorHAnsi"/>
+        </w:rPr>
+      </w:pPr>
+      <w:r>
+        <w:rPr>
+          <w:rFonts w:asciiTheme="minorHAnsi" w:hAnsiTheme="minorHAnsi" w:cstheme="minorHAnsi"/>
+        </w:rPr>
+        <w:t xml:space="preserve">Figure </w:t>
+      </w:r>
+      <w:r>
+        <w:rPr>
+          <w:rFonts w:asciiTheme="minorHAnsi" w:hAnsiTheme="minorHAnsi" w:cstheme="minorHAnsi"/>
+        </w:rPr>
+        <w:t>6</w:t>
+      </w:r>
+      <w:r>
+        <w:rPr>
+          <w:rFonts w:asciiTheme="minorHAnsi" w:hAnsiTheme="minorHAnsi" w:cstheme="minorHAnsi"/>
+        </w:rPr>
+        <w:t xml:space="preserve"> – </w:t>
+      </w:r>
+      <w:r>
+        <w:rPr>
+          <w:rFonts w:asciiTheme="minorHAnsi" w:hAnsiTheme="minorHAnsi" w:cstheme="minorHAnsi"/>
+        </w:rPr>
+        <w:t>Test</w:t>
+      </w:r>
+      <w:r>
+        <w:rPr>
+          <w:rFonts w:asciiTheme="minorHAnsi" w:hAnsiTheme="minorHAnsi" w:cstheme="minorHAnsi"/>
+        </w:rPr>
+        <w:t xml:space="preserve"> Set Class Distribution</w:t>
+      </w:r>
+    </w:p>
+    <w:p>
+      <w:pPr>
+        <w:bidi w:val="0"/>
+        <w:jc w:val="center"/>
+        <w:rPr>
+          <w:rFonts w:ascii="Arial" w:hAnsi="Arial" w:cs="Arial"/>
+          <w:sz w:val="22"/>
+          <w:szCs w:val="22"/>
+        </w:rPr>
+      </w:pPr>
+    </w:p>
+    <w:p>
+      <w:pPr>
+        <w:pStyle w:val="ListParagraph"/>
+        <w:numPr>
+          <w:ilvl w:val="0"/>
+          <w:numId w:val="25"/>
+        </w:numPr>
+        <w:bidi w:val="0"/>
+        <w:jc w:val="both"/>
+        <w:rPr>
+          <w:rFonts w:asciiTheme="majorHAnsi" w:hAnsiTheme="majorHAnsi" w:cs="Arial"/>
+          <w:sz w:val="22"/>
+          <w:szCs w:val="22"/>
+        </w:rPr>
+      </w:pPr>
+      <w:r>
+        <w:rPr>
+          <w:rFonts w:asciiTheme="majorHAnsi" w:hAnsiTheme="majorHAnsi" w:cs="Arial"/>
+          <w:sz w:val="22"/>
+          <w:szCs w:val="22"/>
+        </w:rPr>
+        <w:t xml:space="preserve">According to Fig 7, around epoch 11 the validation loss stops decreasing and begins to rise slightly, while the training loss continues </w:t>
+      </w:r>
+      <w:r>
+        <w:rPr>
+          <w:rFonts w:asciiTheme="majorHAnsi" w:hAnsiTheme="majorHAnsi" w:cs="Arial"/>
+          <w:sz w:val="22"/>
+          <w:szCs w:val="22"/>
+        </w:rPr>
+        <w:t>converging</w:t>
+      </w:r>
+      <w:r>
+        <w:rPr>
+          <w:rFonts w:asciiTheme="majorHAnsi" w:hAnsiTheme="majorHAnsi" w:cs="Arial"/>
+          <w:sz w:val="22"/>
+          <w:szCs w:val="22"/>
+        </w:rPr>
+        <w:t xml:space="preserve"> toward zero. This suggests the model is starting to "</w:t>
+      </w:r>
+      <w:r>
+        <w:rPr>
+          <w:rFonts w:asciiTheme="majorHAnsi" w:hAnsiTheme="majorHAnsi" w:cs="Arial"/>
+          <w:sz w:val="22"/>
+          <w:szCs w:val="22"/>
+        </w:rPr>
+        <w:t>memorize</w:t>
+      </w:r>
+      <w:r>
+        <w:rPr>
+          <w:rFonts w:asciiTheme="majorHAnsi" w:hAnsiTheme="majorHAnsi" w:cs="Arial"/>
+          <w:sz w:val="22"/>
+          <w:szCs w:val="22"/>
+        </w:rPr>
+        <w:t xml:space="preserve">" the training set </w:t>
+      </w:r>
+      <w:r>
+        <w:rPr>
+          <w:rFonts w:asciiTheme="majorHAnsi" w:hAnsiTheme="majorHAnsi" w:cs="Arial"/>
+          <w:sz w:val="22"/>
+          <w:szCs w:val="22"/>
+        </w:rPr>
+        <w:t>rather than</w:t>
+      </w:r>
+      <w:r>
+        <w:rPr>
+          <w:rFonts w:asciiTheme="majorHAnsi" w:hAnsiTheme="majorHAnsi" w:cs="Arial"/>
+          <w:sz w:val="22"/>
+          <w:szCs w:val="22"/>
+        </w:rPr>
+        <w:t xml:space="preserve"> generalizing.</w:t>
+      </w:r>
+    </w:p>
+    <w:p>
+      <w:pPr>
+        <w:pStyle w:val="ListParagraph"/>
+        <w:bidi w:val="0"/>
+        <w:jc w:val="both"/>
+        <w:rPr>
+          <w:rFonts w:asciiTheme="majorHAnsi" w:hAnsiTheme="majorHAnsi" w:cs="Arial"/>
+          <w:sz w:val="22"/>
+          <w:szCs w:val="22"/>
+        </w:rPr>
+      </w:pPr>
+    </w:p>
+    <w:p>
+      <w:pPr>
+        <w:bidi w:val="0"/>
+        <w:jc w:val="center"/>
+        <w:rPr>
+          <w:rFonts w:ascii="Arial" w:hAnsi="Arial" w:cs="Arial"/>
+          <w:sz w:val="22"/>
+          <w:szCs w:val="22"/>
+        </w:rPr>
+      </w:pPr>
+      <w:r>
+        <w:rPr>
+          <w:rFonts w:ascii="Arial" w:hAnsi="Arial" w:cs="Arial"/>
+          <w:sz w:val="22"/>
+          <w:szCs w:val="22"/>
+        </w:rPr>
+        <w:lastRenderedPageBreak/>
+        <w:drawing>
+          <wp:inline distT="0" distB="0" distL="0" distR="0" wp14:anchorId="509D8836" wp14:editId="3B1E9FAC">
+            <wp:extent cx="4086225" cy="3064669"/>
+            <wp:effectExtent l="0" t="0" r="0" b="2540"/>
+            <wp:docPr id="1129592053" name="Picture 5" descr="A graph of a train vs. validation loss&#10;&#10;AI-generated content may be incorrect.">
+              <a:extLst xmlns:a="http://schemas.openxmlformats.org/drawingml/2006/main">
+                <a:ext uri="{FF2B5EF4-FFF2-40B4-BE49-F238E27FC236}">
+                  <a16:creationId xmlns:a16="http://schemas.microsoft.com/office/drawing/2014/main" id="{5E9FEA45-576A-A5AB-EB71-11B3D68A38E0}"/>
+                </a:ext>
+              </a:extLst>
+            </wp:docPr>
+            <wp:cNvGraphicFramePr>
+              <a:graphicFrameLocks xmlns:a="http://schemas.openxmlformats.org/drawingml/2006/main" noChangeAspect="1"/>
+            </wp:cNvGraphicFramePr>
+            <a:graphic xmlns:a="http://schemas.openxmlformats.org/drawingml/2006/main">
+              <a:graphicData uri="http://schemas.openxmlformats.org/drawingml/2006/picture">
+                <pic:pic xmlns:pic="http://schemas.openxmlformats.org/drawingml/2006/picture">
+                  <pic:nvPicPr>
+                    <pic:cNvPr id="6" name="Picture 5" descr="A graph of a train vs. validation loss&#10;&#10;AI-generated content may be incorrect.">
+                      <a:extLst>
+                        <a:ext uri="{FF2B5EF4-FFF2-40B4-BE49-F238E27FC236}">
+                          <a16:creationId xmlns:a16="http://schemas.microsoft.com/office/drawing/2014/main" id="{5E9FEA45-576A-A5AB-EB71-11B3D68A38E0}"/>
+                        </a:ext>
+                      </a:extLst>
+                    </pic:cNvPr>
+                    <pic:cNvPicPr>
+                      <a:picLocks noChangeAspect="1"/>
+                    </pic:cNvPicPr>
+                  </pic:nvPicPr>
+                  <pic:blipFill>
+                    <a:blip r:embed="rId17">
+                      <a:extLst>
+                        <a:ext uri="{28A0092B-C50C-407E-A947-70E740481C1C}">
+                          <a14:useLocalDpi xmlns:a14="http://schemas.microsoft.com/office/drawing/2010/main" val="0"/>
+                        </a:ext>
+                      </a:extLst>
+                    </a:blip>
+                    <a:stretch>
+                      <a:fillRect/>
+                    </a:stretch>
+                  </pic:blipFill>
+                  <pic:spPr>
+                    <a:xfrm>
+                      <a:off x="0" y="0"/>
+                      <a:ext cx="4091084" cy="3068313"/>
+                    </a:xfrm>
+                    <a:prstGeom prst="rect">
+                      <a:avLst/>
+                    </a:prstGeom>
+                  </pic:spPr>
+                </pic:pic>
+              </a:graphicData>
+            </a:graphic>
+          </wp:inline>
+        </w:drawing>
+      </w:r>
+    </w:p>
+    <w:p>
+      <w:pPr>
+        <w:bidi w:val="0"/>
+        <w:jc w:val="center"/>
+        <w:rPr>
+          <w:rFonts w:asciiTheme="minorHAnsi" w:hAnsiTheme="minorHAnsi" w:cstheme="minorHAnsi"/>
+        </w:rPr>
+      </w:pPr>
+      <w:r>
+        <w:rPr>
+          <w:rFonts w:asciiTheme="minorHAnsi" w:hAnsiTheme="minorHAnsi" w:cstheme="minorHAnsi"/>
+        </w:rPr>
+        <w:t xml:space="preserve">Figure </w:t>
+      </w:r>
+      <w:r>
+        <w:rPr>
+          <w:rFonts w:asciiTheme="minorHAnsi" w:hAnsiTheme="minorHAnsi" w:cstheme="minorHAnsi"/>
+        </w:rPr>
+        <w:t>7</w:t>
+      </w:r>
+      <w:r>
+        <w:rPr>
+          <w:rFonts w:asciiTheme="minorHAnsi" w:hAnsiTheme="minorHAnsi" w:cstheme="minorHAnsi"/>
+        </w:rPr>
+        <w:t xml:space="preserve"> – Training vs. Validation Loss Progress Graph</w:t>
+      </w:r>
+      <w:r>
+        <w:rPr>
+          <w:rFonts w:asciiTheme="minorHAnsi" w:hAnsiTheme="minorHAnsi" w:cstheme="minorHAnsi"/>
+        </w:rPr>
+        <w:t xml:space="preserve"> – Over Fitting Experiment</w:t>
+      </w:r>
+    </w:p>
+    <w:p>
+      <w:pPr>
+        <w:bidi w:val="0"/>
+        <w:jc w:val="center"/>
+        <w:rPr>
+          <w:rFonts w:ascii="Arial" w:hAnsi="Arial" w:cs="Arial"/>
           <w:sz w:val="22"/>
           <w:szCs w:val="22"/>
         </w:rPr>
       </w:pPr>
     </w:p>
     <w:sectPr>
-      <w:headerReference w:type="default" r:id="rId13"/>
+      <w:headerReference w:type="default" r:id="rId18"/>
       <w:pgSz w:w="11906" w:h="16838"/>
       <w:pgMar w:top="1135" w:right="1133" w:bottom="851" w:left="1134" w:header="708" w:footer="708" w:gutter="0"/>
       <w:cols w:space="708"/>
@@ -871,55 +1724,7 @@
           <w:sz w:val="16"/>
           <w:szCs w:val="16"/>
         </w:rPr>
-        <w:t xml:space="preserve">Although </w:t>
-      </w:r>
-      <w:proofErr w:type="spellStart"/>
-      <w:r>
-        <w:rPr>
-          <w:sz w:val="16"/>
-          <w:szCs w:val="16"/>
-        </w:rPr>
-        <w:t>softmax</w:t>
-      </w:r>
-      <w:proofErr w:type="spellEnd"/>
-      <w:r>
-        <w:rPr>
-          <w:sz w:val="16"/>
-          <w:szCs w:val="16"/>
-        </w:rPr>
-        <w:t xml:space="preserve"> is implied for multi-class classification, we did not apply it explicitly, as </w:t>
-      </w:r>
-      <w:proofErr w:type="spellStart"/>
-      <w:r>
-        <w:rPr>
-          <w:sz w:val="16"/>
-          <w:szCs w:val="16"/>
-        </w:rPr>
-        <w:t>PyTorch’s</w:t>
-      </w:r>
-      <w:proofErr w:type="spellEnd"/>
-      <w:r>
-        <w:rPr>
-          <w:sz w:val="16"/>
-          <w:szCs w:val="16"/>
-        </w:rPr>
-        <w:t xml:space="preserve"> </w:t>
-      </w:r>
-      <w:proofErr w:type="spellStart"/>
-      <w:r>
-        <w:rPr>
-          <w:sz w:val="16"/>
-          <w:szCs w:val="16"/>
-        </w:rPr>
-        <w:t>CrossEntropyLoss</w:t>
-      </w:r>
-      <w:proofErr w:type="spellEnd"/>
-      <w:r>
-        <w:rPr>
-          <w:sz w:val="16"/>
-          <w:szCs w:val="16"/>
-        </w:rPr>
-        <w:t xml:space="preserve"> includes it internally.</w:t>
+        <w:t>Although softmax is implied for multi-class classification, we did not apply it explicitly, as PyTorch’s CrossEntropyLoss includes it internally.</w:t>
       </w:r>
     </w:p>
   </w:footnote>
@@ -1065,7 +1870,7 @@
               <w:rFonts w:asciiTheme="minorBidi" w:hAnsiTheme="minorBidi" w:cstheme="minorBidi" w:hint="cs"/>
               <w:rtl/>
             </w:rPr>
-            <w:t>כיתה</w:t>
+            <w:t>בית</w:t>
           </w:r>
           <w:r>
             <w:rPr>
@@ -1469,6 +2274,92 @@
     </w:lvl>
   </w:abstractNum>
   <w:abstractNum w:abstractNumId="3" w15:restartNumberingAfterBreak="0">
+    <w:nsid w:val="224B43FB"/>
+    <w:multiLevelType w:val="hybridMultilevel"/>
+    <w:tmpl w:val="16763396"/>
+    <w:lvl w:ilvl="0" w:tplc="FFFFFFFF">
+      <w:start w:val="1"/>
+      <w:numFmt w:val="decimal"/>
+      <w:lvlText w:val="%1."/>
+      <w:lvlJc w:val="left"/>
+      <w:pPr>
+        <w:ind w:left="720" w:hanging="360"/>
+      </w:pPr>
+    </w:lvl>
+    <w:lvl w:ilvl="1" w:tplc="FFFFFFFF">
+      <w:start w:val="1"/>
+      <w:numFmt w:val="lowerLetter"/>
+      <w:lvlText w:val="%2."/>
+      <w:lvlJc w:val="left"/>
+      <w:pPr>
+        <w:ind w:left="1440" w:hanging="360"/>
+      </w:pPr>
+    </w:lvl>
+    <w:lvl w:ilvl="2" w:tplc="FFFFFFFF">
+      <w:start w:val="1"/>
+      <w:numFmt w:val="lowerRoman"/>
+      <w:lvlText w:val="%3."/>
+      <w:lvlJc w:val="right"/>
+      <w:pPr>
+        <w:ind w:left="2160" w:hanging="180"/>
+      </w:pPr>
+    </w:lvl>
+    <w:lvl w:ilvl="3" w:tplc="FFFFFFFF" w:tentative="1">
+      <w:start w:val="1"/>
+      <w:numFmt w:val="decimal"/>
+      <w:lvlText w:val="%4."/>
+      <w:lvlJc w:val="left"/>
+      <w:pPr>
+        <w:ind w:left="2880" w:hanging="360"/>
+      </w:pPr>
+    </w:lvl>
+    <w:lvl w:ilvl="4" w:tplc="FFFFFFFF" w:tentative="1">
+      <w:start w:val="1"/>
+      <w:numFmt w:val="lowerLetter"/>
+      <w:lvlText w:val="%5."/>
+      <w:lvlJc w:val="left"/>
+      <w:pPr>
+        <w:ind w:left="3600" w:hanging="360"/>
+      </w:pPr>
+    </w:lvl>
+    <w:lvl w:ilvl="5" w:tplc="FFFFFFFF" w:tentative="1">
+      <w:start w:val="1"/>
+      <w:numFmt w:val="lowerRoman"/>
+      <w:lvlText w:val="%6."/>
+      <w:lvlJc w:val="right"/>
+      <w:pPr>
+        <w:ind w:left="4320" w:hanging="180"/>
+      </w:pPr>
+    </w:lvl>
+    <w:lvl w:ilvl="6" w:tplc="FFFFFFFF" w:tentative="1">
+      <w:start w:val="1"/>
+      <w:numFmt w:val="decimal"/>
+      <w:lvlText w:val="%7."/>
+      <w:lvlJc w:val="left"/>
+      <w:pPr>
+        <w:ind w:left="5040" w:hanging="360"/>
+      </w:pPr>
+    </w:lvl>
+    <w:lvl w:ilvl="7" w:tplc="FFFFFFFF" w:tentative="1">
+      <w:start w:val="1"/>
+      <w:numFmt w:val="lowerLetter"/>
+      <w:lvlText w:val="%8."/>
+      <w:lvlJc w:val="left"/>
+      <w:pPr>
+        <w:ind w:left="5760" w:hanging="360"/>
+      </w:pPr>
+    </w:lvl>
+    <w:lvl w:ilvl="8" w:tplc="FFFFFFFF" w:tentative="1">
+      <w:start w:val="1"/>
+      <w:numFmt w:val="lowerRoman"/>
+      <w:lvlText w:val="%9."/>
+      <w:lvlJc w:val="right"/>
+      <w:pPr>
+        <w:ind w:left="6480" w:hanging="180"/>
+      </w:pPr>
+    </w:lvl>
+  </w:abstractNum>
+  <w:abstractNum w:abstractNumId="4" w15:restartNumberingAfterBreak="0">
     <w:nsid w:val="30E16971"/>
     <w:multiLevelType w:val="multilevel"/>
     <w:tmpl w:val="26200376"/>
@@ -1584,7 +2475,7 @@
       </w:pPr>
     </w:lvl>
   </w:abstractNum>
-  <w:abstractNum w:abstractNumId="4" w15:restartNumberingAfterBreak="0">
+  <w:abstractNum w:abstractNumId="5" w15:restartNumberingAfterBreak="0">
     <w:nsid w:val="317168D4"/>
     <w:multiLevelType w:val="hybridMultilevel"/>
     <w:tmpl w:val="95927074"/>
@@ -1697,7 +2588,7 @@
       </w:rPr>
     </w:lvl>
   </w:abstractNum>
-  <w:abstractNum w:abstractNumId="5" w15:restartNumberingAfterBreak="0">
+  <w:abstractNum w:abstractNumId="6" w15:restartNumberingAfterBreak="0">
     <w:nsid w:val="34705DE8"/>
     <w:multiLevelType w:val="hybridMultilevel"/>
     <w:tmpl w:val="848C991A"/>
@@ -1810,7 +2701,93 @@
       </w:pPr>
     </w:lvl>
   </w:abstractNum>
-  <w:abstractNum w:abstractNumId="6" w15:restartNumberingAfterBreak="0">
+  <w:abstractNum w:abstractNumId="7" w15:restartNumberingAfterBreak="0">
+    <w:nsid w:val="37557BE3"/>
+    <w:multiLevelType w:val="hybridMultilevel"/>
+    <w:tmpl w:val="E858184E"/>
+    <w:lvl w:ilvl="0" w:tplc="FFFFFFFF">
+      <w:start w:val="1"/>
+      <w:numFmt w:val="decimal"/>
+      <w:lvlText w:val="%1."/>
+      <w:lvlJc w:val="left"/>
+      <w:pPr>
+        <w:ind w:left="720" w:hanging="360"/>
+      </w:pPr>
+    </w:lvl>
+    <w:lvl w:ilvl="1" w:tplc="FFFFFFFF">
+      <w:start w:val="1"/>
+      <w:numFmt w:val="lowerLetter"/>
+      <w:lvlText w:val="%2."/>
+      <w:lvlJc w:val="left"/>
+      <w:pPr>
+        <w:ind w:left="1440" w:hanging="360"/>
+      </w:pPr>
+    </w:lvl>
+    <w:lvl w:ilvl="2" w:tplc="FFFFFFFF">
+      <w:start w:val="1"/>
+      <w:numFmt w:val="lowerRoman"/>
+      <w:lvlText w:val="%3."/>
+      <w:lvlJc w:val="right"/>
+      <w:pPr>
+        <w:ind w:left="2160" w:hanging="180"/>
+      </w:pPr>
+    </w:lvl>
+    <w:lvl w:ilvl="3" w:tplc="FFFFFFFF" w:tentative="1">
+      <w:start w:val="1"/>
+      <w:numFmt w:val="decimal"/>
+      <w:lvlText w:val="%4."/>
+      <w:lvlJc w:val="left"/>
+      <w:pPr>
+        <w:ind w:left="2880" w:hanging="360"/>
+      </w:pPr>
+    </w:lvl>
+    <w:lvl w:ilvl="4" w:tplc="FFFFFFFF" w:tentative="1">
+      <w:start w:val="1"/>
+      <w:numFmt w:val="lowerLetter"/>
+      <w:lvlText w:val="%5."/>
+      <w:lvlJc w:val="left"/>
+      <w:pPr>
+        <w:ind w:left="3600" w:hanging="360"/>
+      </w:pPr>
+    </w:lvl>
+    <w:lvl w:ilvl="5" w:tplc="FFFFFFFF" w:tentative="1">
+      <w:start w:val="1"/>
+      <w:numFmt w:val="lowerRoman"/>
+      <w:lvlText w:val="%6."/>
+      <w:lvlJc w:val="right"/>
+      <w:pPr>
+        <w:ind w:left="4320" w:hanging="180"/>
+      </w:pPr>
+    </w:lvl>
+    <w:lvl w:ilvl="6" w:tplc="FFFFFFFF" w:tentative="1">
+      <w:start w:val="1"/>
+      <w:numFmt w:val="decimal"/>
+      <w:lvlText w:val="%7."/>
+      <w:lvlJc w:val="left"/>
+      <w:pPr>
+        <w:ind w:left="5040" w:hanging="360"/>
+      </w:pPr>
+    </w:lvl>
+    <w:lvl w:ilvl="7" w:tplc="FFFFFFFF" w:tentative="1">
+      <w:start w:val="1"/>
+      <w:numFmt w:val="lowerLetter"/>
+      <w:lvlText w:val="%8."/>
+      <w:lvlJc w:val="left"/>
+      <w:pPr>
+        <w:ind w:left="5760" w:hanging="360"/>
+      </w:pPr>
+    </w:lvl>
+    <w:lvl w:ilvl="8" w:tplc="FFFFFFFF" w:tentative="1">
+      <w:start w:val="1"/>
+      <w:numFmt w:val="lowerRoman"/>
+      <w:lvlText w:val="%9."/>
+      <w:lvlJc w:val="right"/>
+      <w:pPr>
+        <w:ind w:left="6480" w:hanging="180"/>
+      </w:pPr>
+    </w:lvl>
+  </w:abstractNum>
+  <w:abstractNum w:abstractNumId="8" w15:restartNumberingAfterBreak="0">
     <w:nsid w:val="447B637C"/>
     <w:multiLevelType w:val="hybridMultilevel"/>
     <w:tmpl w:val="BC8A7BF0"/>
@@ -1899,7 +2876,7 @@
       </w:pPr>
     </w:lvl>
   </w:abstractNum>
-  <w:abstractNum w:abstractNumId="7" w15:restartNumberingAfterBreak="0">
+  <w:abstractNum w:abstractNumId="9" w15:restartNumberingAfterBreak="0">
     <w:nsid w:val="44BB0DA9"/>
     <w:multiLevelType w:val="hybridMultilevel"/>
     <w:tmpl w:val="F8EAEEDA"/>
@@ -1988,7 +2965,7 @@
       </w:pPr>
     </w:lvl>
   </w:abstractNum>
-  <w:abstractNum w:abstractNumId="8" w15:restartNumberingAfterBreak="0">
+  <w:abstractNum w:abstractNumId="10" w15:restartNumberingAfterBreak="0">
     <w:nsid w:val="45982CAE"/>
     <w:multiLevelType w:val="hybridMultilevel"/>
     <w:tmpl w:val="8660B362"/>
@@ -2074,7 +3051,7 @@
       </w:pPr>
     </w:lvl>
   </w:abstractNum>
-  <w:abstractNum w:abstractNumId="9" w15:restartNumberingAfterBreak="0">
+  <w:abstractNum w:abstractNumId="11" w15:restartNumberingAfterBreak="0">
     <w:nsid w:val="47A82F60"/>
     <w:multiLevelType w:val="hybridMultilevel"/>
     <w:tmpl w:val="2B1E77AE"/>
@@ -2163,7 +3140,7 @@
       </w:pPr>
     </w:lvl>
   </w:abstractNum>
-  <w:abstractNum w:abstractNumId="10" w15:restartNumberingAfterBreak="0">
+  <w:abstractNum w:abstractNumId="12" w15:restartNumberingAfterBreak="0">
     <w:nsid w:val="497964A3"/>
     <w:multiLevelType w:val="hybridMultilevel"/>
     <w:tmpl w:val="FC6EB63C"/>
@@ -2276,7 +3253,7 @@
       </w:rPr>
     </w:lvl>
   </w:abstractNum>
-  <w:abstractNum w:abstractNumId="11" w15:restartNumberingAfterBreak="0">
+  <w:abstractNum w:abstractNumId="13" w15:restartNumberingAfterBreak="0">
     <w:nsid w:val="4A9C78FA"/>
     <w:multiLevelType w:val="hybridMultilevel"/>
     <w:tmpl w:val="E410E0D4"/>
@@ -2389,7 +3366,93 @@
       </w:rPr>
     </w:lvl>
   </w:abstractNum>
-  <w:abstractNum w:abstractNumId="12" w15:restartNumberingAfterBreak="0">
+  <w:abstractNum w:abstractNumId="14" w15:restartNumberingAfterBreak="0">
+    <w:nsid w:val="53BB6254"/>
+    <w:multiLevelType w:val="hybridMultilevel"/>
+    <w:tmpl w:val="1CFA120A"/>
+    <w:lvl w:ilvl="0" w:tplc="FFFFFFFF">
+      <w:start w:val="1"/>
+      <w:numFmt w:val="decimal"/>
+      <w:lvlText w:val="%1."/>
+      <w:lvlJc w:val="left"/>
+      <w:pPr>
+        <w:ind w:left="720" w:hanging="360"/>
+      </w:pPr>
+    </w:lvl>
+    <w:lvl w:ilvl="1" w:tplc="FFFFFFFF">
+      <w:start w:val="1"/>
+      <w:numFmt w:val="lowerLetter"/>
+      <w:lvlText w:val="%2."/>
+      <w:lvlJc w:val="left"/>
+      <w:pPr>
+        <w:ind w:left="1440" w:hanging="360"/>
+      </w:pPr>
+    </w:lvl>
+    <w:lvl w:ilvl="2" w:tplc="FFFFFFFF">
+      <w:start w:val="1"/>
+      <w:numFmt w:val="lowerRoman"/>
+      <w:lvlText w:val="%3."/>
+      <w:lvlJc w:val="right"/>
+      <w:pPr>
+        <w:ind w:left="2160" w:hanging="180"/>
+      </w:pPr>
+    </w:lvl>
+    <w:lvl w:ilvl="3" w:tplc="FFFFFFFF" w:tentative="1">
+      <w:start w:val="1"/>
+      <w:numFmt w:val="decimal"/>
+      <w:lvlText w:val="%4."/>
+      <w:lvlJc w:val="left"/>
+      <w:pPr>
+        <w:ind w:left="2880" w:hanging="360"/>
+      </w:pPr>
+    </w:lvl>
+    <w:lvl w:ilvl="4" w:tplc="FFFFFFFF" w:tentative="1">
+      <w:start w:val="1"/>
+      <w:numFmt w:val="lowerLetter"/>
+      <w:lvlText w:val="%5."/>
+      <w:lvlJc w:val="left"/>
+      <w:pPr>
+        <w:ind w:left="3600" w:hanging="360"/>
+      </w:pPr>
+    </w:lvl>
+    <w:lvl w:ilvl="5" w:tplc="FFFFFFFF" w:tentative="1">
+      <w:start w:val="1"/>
+      <w:numFmt w:val="lowerRoman"/>
+      <w:lvlText w:val="%6."/>
+      <w:lvlJc w:val="right"/>
+      <w:pPr>
+        <w:ind w:left="4320" w:hanging="180"/>
+      </w:pPr>
+    </w:lvl>
+    <w:lvl w:ilvl="6" w:tplc="FFFFFFFF" w:tentative="1">
+      <w:start w:val="1"/>
+      <w:numFmt w:val="decimal"/>
+      <w:lvlText w:val="%7."/>
+      <w:lvlJc w:val="left"/>
+      <w:pPr>
+        <w:ind w:left="5040" w:hanging="360"/>
+      </w:pPr>
+    </w:lvl>
+    <w:lvl w:ilvl="7" w:tplc="FFFFFFFF" w:tentative="1">
+      <w:start w:val="1"/>
+      <w:numFmt w:val="lowerLetter"/>
+      <w:lvlText w:val="%8."/>
+      <w:lvlJc w:val="left"/>
+      <w:pPr>
+        <w:ind w:left="5760" w:hanging="360"/>
+      </w:pPr>
+    </w:lvl>
+    <w:lvl w:ilvl="8" w:tplc="FFFFFFFF" w:tentative="1">
+      <w:start w:val="1"/>
+      <w:numFmt w:val="lowerRoman"/>
+      <w:lvlText w:val="%9."/>
+      <w:lvlJc w:val="right"/>
+      <w:pPr>
+        <w:ind w:left="6480" w:hanging="180"/>
+      </w:pPr>
+    </w:lvl>
+  </w:abstractNum>
+  <w:abstractNum w:abstractNumId="15" w15:restartNumberingAfterBreak="0">
     <w:nsid w:val="595F5F81"/>
     <w:multiLevelType w:val="hybridMultilevel"/>
     <w:tmpl w:val="2A9A9E22"/>
@@ -2502,7 +3565,7 @@
       </w:rPr>
     </w:lvl>
   </w:abstractNum>
-  <w:abstractNum w:abstractNumId="13" w15:restartNumberingAfterBreak="0">
+  <w:abstractNum w:abstractNumId="16" w15:restartNumberingAfterBreak="0">
     <w:nsid w:val="5D973CA6"/>
     <w:multiLevelType w:val="hybridMultilevel"/>
     <w:tmpl w:val="D466FD48"/>
@@ -2588,7 +3651,7 @@
       </w:pPr>
     </w:lvl>
   </w:abstractNum>
-  <w:abstractNum w:abstractNumId="14" w15:restartNumberingAfterBreak="0">
+  <w:abstractNum w:abstractNumId="17" w15:restartNumberingAfterBreak="0">
     <w:nsid w:val="60823848"/>
     <w:multiLevelType w:val="hybridMultilevel"/>
     <w:tmpl w:val="ED68726A"/>
@@ -2704,7 +3767,93 @@
       </w:rPr>
     </w:lvl>
   </w:abstractNum>
-  <w:abstractNum w:abstractNumId="15" w15:restartNumberingAfterBreak="0">
+  <w:abstractNum w:abstractNumId="18" w15:restartNumberingAfterBreak="0">
+    <w:nsid w:val="62226CB6"/>
+    <w:multiLevelType w:val="hybridMultilevel"/>
+    <w:tmpl w:val="7D4066B0"/>
+    <w:lvl w:ilvl="0" w:tplc="20000019">
+      <w:start w:val="1"/>
+      <w:numFmt w:val="lowerLetter"/>
+      <w:lvlText w:val="%1."/>
+      <w:lvlJc w:val="left"/>
+      <w:pPr>
+        <w:ind w:left="1440" w:hanging="360"/>
+      </w:pPr>
+    </w:lvl>
+    <w:lvl w:ilvl="1" w:tplc="20000019" w:tentative="1">
+      <w:start w:val="1"/>
+      <w:numFmt w:val="lowerLetter"/>
+      <w:lvlText w:val="%2."/>
+      <w:lvlJc w:val="left"/>
+      <w:pPr>
+        <w:ind w:left="2160" w:hanging="360"/>
+      </w:pPr>
+    </w:lvl>
+    <w:lvl w:ilvl="2" w:tplc="2000001B" w:tentative="1">
+      <w:start w:val="1"/>
+      <w:numFmt w:val="lowerRoman"/>
+      <w:lvlText w:val="%3."/>
+      <w:lvlJc w:val="right"/>
+      <w:pPr>
+        <w:ind w:left="2880" w:hanging="180"/>
+      </w:pPr>
+    </w:lvl>
+    <w:lvl w:ilvl="3" w:tplc="2000000F" w:tentative="1">
+      <w:start w:val="1"/>
+      <w:numFmt w:val="decimal"/>
+      <w:lvlText w:val="%4."/>
+      <w:lvlJc w:val="left"/>
+      <w:pPr>
+        <w:ind w:left="3600" w:hanging="360"/>
+      </w:pPr>
+    </w:lvl>
+    <w:lvl w:ilvl="4" w:tplc="20000019" w:tentative="1">
+      <w:start w:val="1"/>
+      <w:numFmt w:val="lowerLetter"/>
+      <w:lvlText w:val="%5."/>
+      <w:lvlJc w:val="left"/>
+      <w:pPr>
+        <w:ind w:left="4320" w:hanging="360"/>
+      </w:pPr>
+    </w:lvl>
+    <w:lvl w:ilvl="5" w:tplc="2000001B" w:tentative="1">
+      <w:start w:val="1"/>
+      <w:numFmt w:val="lowerRoman"/>
+      <w:lvlText w:val="%6."/>
+      <w:lvlJc w:val="right"/>
+      <w:pPr>
+        <w:ind w:left="5040" w:hanging="180"/>
+      </w:pPr>
+    </w:lvl>
+    <w:lvl w:ilvl="6" w:tplc="2000000F" w:tentative="1">
+      <w:start w:val="1"/>
+      <w:numFmt w:val="decimal"/>
+      <w:lvlText w:val="%7."/>
+      <w:lvlJc w:val="left"/>
+      <w:pPr>
+        <w:ind w:left="5760" w:hanging="360"/>
+      </w:pPr>
+    </w:lvl>
+    <w:lvl w:ilvl="7" w:tplc="20000019" w:tentative="1">
+      <w:start w:val="1"/>
+      <w:numFmt w:val="lowerLetter"/>
+      <w:lvlText w:val="%8."/>
+      <w:lvlJc w:val="left"/>
+      <w:pPr>
+        <w:ind w:left="6480" w:hanging="360"/>
+      </w:pPr>
+    </w:lvl>
+    <w:lvl w:ilvl="8" w:tplc="2000001B" w:tentative="1">
+      <w:start w:val="1"/>
+      <w:numFmt w:val="lowerRoman"/>
+      <w:lvlText w:val="%9."/>
+      <w:lvlJc w:val="right"/>
+      <w:pPr>
+        <w:ind w:left="7200" w:hanging="180"/>
+      </w:pPr>
+    </w:lvl>
+  </w:abstractNum>
+  <w:abstractNum w:abstractNumId="19" w15:restartNumberingAfterBreak="0">
     <w:nsid w:val="68B83B10"/>
     <w:multiLevelType w:val="hybridMultilevel"/>
     <w:tmpl w:val="4628C7CC"/>
@@ -2793,7 +3942,7 @@
       </w:pPr>
     </w:lvl>
   </w:abstractNum>
-  <w:abstractNum w:abstractNumId="16" w15:restartNumberingAfterBreak="0">
+  <w:abstractNum w:abstractNumId="20" w15:restartNumberingAfterBreak="0">
     <w:nsid w:val="6F5A2499"/>
     <w:multiLevelType w:val="hybridMultilevel"/>
     <w:tmpl w:val="3C063822"/>
@@ -2906,7 +4055,7 @@
       </w:pPr>
     </w:lvl>
   </w:abstractNum>
-  <w:abstractNum w:abstractNumId="17" w15:restartNumberingAfterBreak="0">
+  <w:abstractNum w:abstractNumId="21" w15:restartNumberingAfterBreak="0">
     <w:nsid w:val="7043039F"/>
     <w:multiLevelType w:val="hybridMultilevel"/>
     <w:tmpl w:val="44502532"/>
@@ -3019,7 +4168,7 @@
       </w:rPr>
     </w:lvl>
   </w:abstractNum>
-  <w:abstractNum w:abstractNumId="18" w15:restartNumberingAfterBreak="0">
+  <w:abstractNum w:abstractNumId="22" w15:restartNumberingAfterBreak="0">
     <w:nsid w:val="70CA3DCD"/>
     <w:multiLevelType w:val="hybridMultilevel"/>
     <w:tmpl w:val="8660B362"/>
@@ -3105,7 +4254,7 @@
       </w:pPr>
     </w:lvl>
   </w:abstractNum>
-  <w:abstractNum w:abstractNumId="19" w15:restartNumberingAfterBreak="0">
+  <w:abstractNum w:abstractNumId="23" w15:restartNumberingAfterBreak="0">
     <w:nsid w:val="751A32F6"/>
     <w:multiLevelType w:val="multilevel"/>
     <w:tmpl w:val="26200376"/>
@@ -3221,7 +4370,7 @@
       </w:pPr>
     </w:lvl>
   </w:abstractNum>
-  <w:abstractNum w:abstractNumId="20" w15:restartNumberingAfterBreak="0">
+  <w:abstractNum w:abstractNumId="24" w15:restartNumberingAfterBreak="0">
     <w:nsid w:val="781D3D92"/>
     <w:multiLevelType w:val="multilevel"/>
     <w:tmpl w:val="26200376"/>
@@ -3337,7 +4486,7 @@
       </w:pPr>
     </w:lvl>
   </w:abstractNum>
-  <w:abstractNum w:abstractNumId="21" w15:restartNumberingAfterBreak="0">
+  <w:abstractNum w:abstractNumId="25" w15:restartNumberingAfterBreak="0">
     <w:nsid w:val="797E1FC6"/>
     <w:multiLevelType w:val="hybridMultilevel"/>
     <w:tmpl w:val="804C8960"/>
@@ -3478,28 +4627,28 @@
     </w:lvl>
   </w:abstractNum>
   <w:num w:numId="1" w16cid:durableId="577907979">
-    <w:abstractNumId w:val="21"/>
+    <w:abstractNumId w:val="25"/>
   </w:num>
   <w:num w:numId="2" w16cid:durableId="781191806">
-    <w:abstractNumId w:val="14"/>
+    <w:abstractNumId w:val="17"/>
   </w:num>
   <w:num w:numId="3" w16cid:durableId="1908687105">
-    <w:abstractNumId w:val="11"/>
+    <w:abstractNumId w:val="13"/>
   </w:num>
   <w:num w:numId="4" w16cid:durableId="300228435">
-    <w:abstractNumId w:val="10"/>
+    <w:abstractNumId w:val="12"/>
   </w:num>
   <w:num w:numId="5" w16cid:durableId="1923024779">
-    <w:abstractNumId w:val="4"/>
+    <w:abstractNumId w:val="5"/>
   </w:num>
   <w:num w:numId="6" w16cid:durableId="1654800249">
-    <w:abstractNumId w:val="12"/>
+    <w:abstractNumId w:val="15"/>
   </w:num>
   <w:num w:numId="7" w16cid:durableId="136192001">
-    <w:abstractNumId w:val="6"/>
+    <w:abstractNumId w:val="8"/>
   </w:num>
   <w:num w:numId="8" w16cid:durableId="1529176936">
-    <w:abstractNumId w:val="15"/>
+    <w:abstractNumId w:val="19"/>
   </w:num>
   <w:num w:numId="9" w16cid:durableId="1642147936">
     <w:abstractNumId w:val="0"/>
@@ -3508,7 +4657,7 @@
     <w:abstractNumId w:val="2"/>
   </w:num>
   <w:num w:numId="11" w16cid:durableId="1921985073">
-    <w:abstractNumId w:val="5"/>
+    <w:abstractNumId w:val="6"/>
     <w:lvlOverride w:ilvl="0">
       <w:startOverride w:val="1"/>
     </w:lvlOverride>
@@ -3538,7 +4687,7 @@
     </w:lvlOverride>
   </w:num>
   <w:num w:numId="12" w16cid:durableId="99227735">
-    <w:abstractNumId w:val="16"/>
+    <w:abstractNumId w:val="20"/>
     <w:lvlOverride w:ilvl="0">
       <w:startOverride w:val="1"/>
     </w:lvlOverride>
@@ -3568,34 +4717,46 @@
     </w:lvlOverride>
   </w:num>
   <w:num w:numId="13" w16cid:durableId="1120760033">
-    <w:abstractNumId w:val="9"/>
+    <w:abstractNumId w:val="11"/>
   </w:num>
   <w:num w:numId="14" w16cid:durableId="1101953952">
-    <w:abstractNumId w:val="20"/>
+    <w:abstractNumId w:val="24"/>
   </w:num>
   <w:num w:numId="15" w16cid:durableId="1080713924">
-    <w:abstractNumId w:val="3"/>
+    <w:abstractNumId w:val="4"/>
   </w:num>
   <w:num w:numId="16" w16cid:durableId="2052336764">
-    <w:abstractNumId w:val="19"/>
+    <w:abstractNumId w:val="23"/>
   </w:num>
   <w:num w:numId="17" w16cid:durableId="1198464549">
-    <w:abstractNumId w:val="13"/>
+    <w:abstractNumId w:val="16"/>
   </w:num>
   <w:num w:numId="18" w16cid:durableId="16857425">
-    <w:abstractNumId w:val="8"/>
+    <w:abstractNumId w:val="10"/>
   </w:num>
   <w:num w:numId="19" w16cid:durableId="777681368">
-    <w:abstractNumId w:val="17"/>
+    <w:abstractNumId w:val="21"/>
   </w:num>
   <w:num w:numId="20" w16cid:durableId="978997316">
-    <w:abstractNumId w:val="18"/>
+    <w:abstractNumId w:val="22"/>
   </w:num>
   <w:num w:numId="21" w16cid:durableId="2022001176">
-    <w:abstractNumId w:val="7"/>
+    <w:abstractNumId w:val="9"/>
   </w:num>
   <w:num w:numId="22" w16cid:durableId="1355419902">
     <w:abstractNumId w:val="1"/>
+  </w:num>
+  <w:num w:numId="23" w16cid:durableId="2042245689">
+    <w:abstractNumId w:val="18"/>
+  </w:num>
+  <w:num w:numId="24" w16cid:durableId="410274872">
+    <w:abstractNumId w:val="7"/>
+  </w:num>
+  <w:num w:numId="25" w16cid:durableId="1808356494">
+    <w:abstractNumId w:val="14"/>
+  </w:num>
+  <w:num w:numId="26" w16cid:durableId="907500710">
+    <w:abstractNumId w:val="3"/>
   </w:num>
   <w:numIdMacAtCleanup w:val="16"/>
 </w:numbering>
@@ -3708,7 +4869,7 @@
     <w:lsdException w:name="HTML Code" w:semiHidden="1" w:unhideWhenUsed="1"/>
     <w:lsdException w:name="HTML Definition" w:semiHidden="1" w:unhideWhenUsed="1"/>
     <w:lsdException w:name="HTML Keyboard" w:semiHidden="1" w:unhideWhenUsed="1"/>
-    <w:lsdException w:name="HTML Preformatted" w:semiHidden="1" w:unhideWhenUsed="1"/>
+    <w:lsdException w:name="HTML Preformatted" w:semiHidden="1" w:uiPriority="99" w:unhideWhenUsed="1"/>
     <w:lsdException w:name="HTML Sample" w:semiHidden="1" w:unhideWhenUsed="1"/>
     <w:lsdException w:name="HTML Typewriter" w:semiHidden="1" w:unhideWhenUsed="1"/>
     <w:lsdException w:name="HTML Variable" w:semiHidden="1" w:unhideWhenUsed="1"/>
@@ -4379,6 +5540,54 @@
       <w:vertAlign w:val="superscript"/>
     </w:rPr>
   </w:style>
+  <w:style w:type="paragraph" w:styleId="HTMLPreformatted">
+    <w:name w:val="HTML Preformatted"/>
+    <w:basedOn w:val="Normal"/>
+    <w:link w:val="HTMLPreformattedChar"/>
+    <w:uiPriority w:val="99"/>
+    <w:semiHidden/>
+    <w:unhideWhenUsed/>
+    <w:rsid w:val="003B70C2"/>
+    <w:pPr>
+      <w:tabs>
+        <w:tab w:val="left" w:pos="916"/>
+        <w:tab w:val="left" w:pos="1832"/>
+        <w:tab w:val="left" w:pos="2748"/>
+        <w:tab w:val="left" w:pos="3664"/>
+        <w:tab w:val="left" w:pos="4580"/>
+        <w:tab w:val="left" w:pos="5496"/>
+        <w:tab w:val="left" w:pos="6412"/>
+        <w:tab w:val="left" w:pos="7328"/>
+        <w:tab w:val="left" w:pos="8244"/>
+        <w:tab w:val="left" w:pos="9160"/>
+        <w:tab w:val="left" w:pos="10076"/>
+        <w:tab w:val="left" w:pos="10992"/>
+        <w:tab w:val="left" w:pos="11908"/>
+        <w:tab w:val="left" w:pos="12824"/>
+        <w:tab w:val="left" w:pos="13740"/>
+        <w:tab w:val="left" w:pos="14656"/>
+      </w:tabs>
+      <w:bidi w:val="0"/>
+    </w:pPr>
+    <w:rPr>
+      <w:rFonts w:ascii="Courier New" w:hAnsi="Courier New" w:cs="Courier New"/>
+      <w:sz w:val="20"/>
+      <w:szCs w:val="20"/>
+      <w:lang w:val="en-IL" w:eastAsia="en-IL"/>
+    </w:rPr>
+  </w:style>
+  <w:style w:type="character" w:customStyle="1" w:styleId="HTMLPreformattedChar">
+    <w:name w:val="HTML Preformatted Char"/>
+    <w:basedOn w:val="DefaultParagraphFont"/>
+    <w:link w:val="HTMLPreformatted"/>
+    <w:uiPriority w:val="99"/>
+    <w:semiHidden/>
+    <w:rsid w:val="003B70C2"/>
+    <w:rPr>
+      <w:rFonts w:ascii="Courier New" w:hAnsi="Courier New" w:cs="Courier New"/>
+      <w:lang w:val="en-IL" w:eastAsia="en-IL"/>
+    </w:rPr>
+  </w:style>
 </w:styles>
 </file>
 

</xml_diff>